<commit_message>
Lab1: Fixed Cli/Run class and Header/Process run method.
Included the graded synthesis.
</commit_message>
<xml_diff>
--- a/Lab1/cs459_escobalj_herricka_synthesis1.docx
+++ b/Lab1/cs459_escobalj_herricka_synthesis1.docx
@@ -1,6 +1,6 @@
 
 <file path=word/document.xml><?xml version="1.0" encoding="utf-8"?>
-<w:document xmlns:wpc="http://schemas.microsoft.com/office/word/2010/wordprocessingCanvas" xmlns:cx="http://schemas.microsoft.com/office/drawing/2014/chartex" xmlns:cx1="http://schemas.microsoft.com/office/drawing/2015/9/8/chartex" xmlns:cx2="http://schemas.microsoft.com/office/drawing/2015/10/21/chartex" xmlns:mc="http://schemas.openxmlformats.org/markup-compatibility/2006" xmlns:o="urn:schemas-microsoft-com:office:office" xmlns:r="http://schemas.openxmlformats.org/officeDocument/2006/relationships" xmlns:m="http://schemas.openxmlformats.org/officeDocument/2006/math" xmlns:v="urn:schemas-microsoft-com:vml" xmlns:wp14="http://schemas.microsoft.com/office/word/2010/wordprocessingDrawing" xmlns:wp="http://schemas.openxmlformats.org/drawingml/2006/wordprocessingDrawing" xmlns:w10="urn:schemas-microsoft-com:office:word" xmlns:w="http://schemas.openxmlformats.org/wordprocessingml/2006/main" xmlns:w14="http://schemas.microsoft.com/office/word/2010/wordml" xmlns:w15="http://schemas.microsoft.com/office/word/2012/wordml" xmlns:w16se="http://schemas.microsoft.com/office/word/2015/wordml/symex" xmlns:wpg="http://schemas.microsoft.com/office/word/2010/wordprocessingGroup" xmlns:wpi="http://schemas.microsoft.com/office/word/2010/wordprocessingInk" xmlns:wne="http://schemas.microsoft.com/office/word/2006/wordml" xmlns:wps="http://schemas.microsoft.com/office/word/2010/wordprocessingShape" mc:Ignorable="w14 w15 w16se wp14">
+<w:document xmlns:wpc="http://schemas.microsoft.com/office/word/2010/wordprocessingCanvas" xmlns:mc="http://schemas.openxmlformats.org/markup-compatibility/2006" xmlns:o="urn:schemas-microsoft-com:office:office" xmlns:r="http://schemas.openxmlformats.org/officeDocument/2006/relationships" xmlns:m="http://schemas.openxmlformats.org/officeDocument/2006/math" xmlns:v="urn:schemas-microsoft-com:vml" xmlns:wp14="http://schemas.microsoft.com/office/word/2010/wordprocessingDrawing" xmlns:wp="http://schemas.openxmlformats.org/drawingml/2006/wordprocessingDrawing" xmlns:w10="urn:schemas-microsoft-com:office:word" xmlns:w="http://schemas.openxmlformats.org/wordprocessingml/2006/main" xmlns:w14="http://schemas.microsoft.com/office/word/2010/wordml" xmlns:w15="http://schemas.microsoft.com/office/word/2012/wordml" xmlns:wpg="http://schemas.microsoft.com/office/word/2010/wordprocessingGroup" xmlns:wpi="http://schemas.microsoft.com/office/word/2010/wordprocessingInk" xmlns:wne="http://schemas.microsoft.com/office/word/2006/wordml" xmlns:wps="http://schemas.microsoft.com/office/word/2010/wordprocessingShape" mc:Ignorable="w14 w15 wp14">
   <w:background w:color="FFFFFF"/>
   <w:body>
     <w:p>
@@ -59,6 +59,128 @@
     <w:p>
       <w:pPr>
         <w:jc w:val="center"/>
+      </w:pPr>
+    </w:p>
+    <w:p>
+      <w:pPr>
+        <w:rPr>
+          <w:b/>
+          <w:color w:val="FF0000"/>
+        </w:rPr>
+      </w:pPr>
+      <w:r>
+        <w:rPr>
+          <w:b/>
+          <w:color w:val="FF0000"/>
+        </w:rPr>
+        <w:t>Pseudo code missing: -3</w:t>
+      </w:r>
+    </w:p>
+    <w:p>
+      <w:pPr>
+        <w:rPr>
+          <w:b/>
+          <w:color w:val="FF0000"/>
+        </w:rPr>
+      </w:pPr>
+      <w:r>
+        <w:rPr>
+          <w:b/>
+          <w:color w:val="FF0000"/>
+        </w:rPr>
+        <w:t>Synthesis: -1</w:t>
+      </w:r>
+    </w:p>
+    <w:p>
+      <w:pPr>
+        <w:rPr>
+          <w:b/>
+          <w:color w:val="FF0000"/>
+        </w:rPr>
+      </w:pPr>
+    </w:p>
+    <w:p>
+      <w:pPr>
+        <w:rPr>
+          <w:b/>
+          <w:color w:val="FF0000"/>
+        </w:rPr>
+      </w:pPr>
+      <w:r>
+        <w:rPr>
+          <w:b/>
+          <w:color w:val="FF0000"/>
+        </w:rPr>
+        <w:t>Program: -2</w:t>
+      </w:r>
+      <w:bookmarkStart w:id="0" w:name="_GoBack"/>
+      <w:bookmarkEnd w:id="0"/>
+    </w:p>
+    <w:p>
+      <w:pPr>
+        <w:pStyle w:val="ListParagraph"/>
+        <w:numPr>
+          <w:ilvl w:val="0"/>
+          <w:numId w:val="2"/>
+        </w:numPr>
+        <w:rPr>
+          <w:b/>
+          <w:color w:val="FF0000"/>
+        </w:rPr>
+      </w:pPr>
+      <w:r>
+        <w:rPr>
+          <w:b/>
+          <w:color w:val="FF0000"/>
+        </w:rPr>
+        <w:t xml:space="preserve">It is better to detect if a program exists when it is added. Do the </w:t>
+      </w:r>
+      <w:proofErr w:type="spellStart"/>
+      <w:r>
+        <w:rPr>
+          <w:b/>
+          <w:color w:val="FF0000"/>
+        </w:rPr>
+        <w:t>forName</w:t>
+      </w:r>
+      <w:proofErr w:type="spellEnd"/>
+      <w:r>
+        <w:rPr>
+          <w:b/>
+          <w:color w:val="FF0000"/>
+        </w:rPr>
+        <w:t xml:space="preserve"> call in the Process constructor.</w:t>
+      </w:r>
+    </w:p>
+    <w:p>
+      <w:pPr>
+        <w:rPr>
+          <w:b/>
+          <w:color w:val="FF0000"/>
+        </w:rPr>
+      </w:pPr>
+    </w:p>
+    <w:p>
+      <w:pPr>
+        <w:rPr>
+          <w:b/>
+          <w:color w:val="FF0000"/>
+        </w:rPr>
+      </w:pPr>
+      <w:r>
+        <w:rPr>
+          <w:b/>
+          <w:color w:val="FF0000"/>
+        </w:rPr>
+        <w:t>Grade: 94</w:t>
+      </w:r>
+    </w:p>
+    <w:p>
+      <w:pPr>
+        <w:rPr>
+          <w:b/>
+          <w:color w:val="FF0000"/>
+        </w:rPr>
       </w:pPr>
     </w:p>
     <w:p>
@@ -157,8 +279,6 @@
       </w:pPr>
     </w:p>
     <w:p>
-      <w:bookmarkStart w:id="0" w:name="_GoBack"/>
-      <w:bookmarkEnd w:id="0"/>
       <w:r>
         <w:rPr>
           <w:b/>
@@ -171,10 +291,7 @@
     </w:p>
     <w:p>
       <w:r>
-        <w:t>1. The java class loader will</w:t>
-      </w:r>
-      <w:r>
-        <w:t xml:space="preserve"> cause a software failure when the name of a class to run is spelled with a different case. For example, suppose you want to dynamically load and run a class saved as </w:t>
+        <w:t xml:space="preserve">1. The java class loader will cause a software failure when the name of a class to run is spelled with a different case. For example, suppose you want to dynamically load and run a class saved as </w:t>
       </w:r>
       <w:proofErr w:type="spellStart"/>
       <w:r>
@@ -190,228 +307,255 @@
       </w:r>
       <w:proofErr w:type="spellEnd"/>
       <w:r>
-        <w:t xml:space="preserve">, the batch sequencer will bomb. What did you </w:t>
-      </w:r>
-      <w:r>
-        <w:t>do to avoid this error?</w:t>
-      </w:r>
-    </w:p>
-    <w:p>
-      <w:r>
-        <w:rPr>
-          <w:color w:val="4A86E8"/>
-        </w:rPr>
-        <w:t xml:space="preserve">To avoid this </w:t>
-      </w:r>
+        <w:t>, the batch sequencer will bomb. What did you do to avoid this error?</w:t>
+      </w:r>
+    </w:p>
+    <w:p>
+      <w:r>
+        <w:rPr>
+          <w:color w:val="4A86E8"/>
+        </w:rPr>
+        <w:t xml:space="preserve">To avoid this error we used </w:t>
+      </w:r>
+      <w:proofErr w:type="spellStart"/>
+      <w:r>
+        <w:rPr>
+          <w:color w:val="4A86E8"/>
+        </w:rPr>
+        <w:t>Character.toUpperCase</w:t>
+      </w:r>
+      <w:proofErr w:type="spellEnd"/>
+      <w:r>
+        <w:rPr>
+          <w:color w:val="4A86E8"/>
+        </w:rPr>
+        <w:t xml:space="preserve"> to always capitalize the first character of the string input.</w:t>
+      </w:r>
+    </w:p>
+    <w:p>
+      <w:r>
+        <w:t>2.  Most operating systems use doubly linked lists instead of singly linked lists. Why do you suppose that this is the case?</w:t>
+      </w:r>
+    </w:p>
+    <w:p>
+      <w:pPr>
+        <w:rPr>
+          <w:color w:val="FF0000"/>
+        </w:rPr>
+      </w:pPr>
+      <w:r>
+        <w:rPr>
+          <w:color w:val="4A86E8"/>
+        </w:rPr>
+        <w:t>Doubly linked list offers easy implementation of many operations, whereas singly linked list requires more info for the same operation. And with Operating Systems requiring less information is optimal.</w:t>
+      </w:r>
+      <w:r>
+        <w:rPr>
+          <w:color w:val="FF0000"/>
+        </w:rPr>
+        <w:t xml:space="preserve"> Operating systems often point directly to the middle of a list. Double linked allows traversal in both directions.</w:t>
+      </w:r>
+    </w:p>
+    <w:p>
+      <w:r>
+        <w:t>3.  Define a primary characteristic of each of the following categories of operating systems.</w:t>
+      </w:r>
+    </w:p>
+    <w:p>
       <w:proofErr w:type="gramStart"/>
       <w:r>
-        <w:rPr>
-          <w:color w:val="4A86E8"/>
-        </w:rPr>
-        <w:t>error</w:t>
+        <w:t>a.  Batch</w:t>
       </w:r>
       <w:proofErr w:type="gramEnd"/>
       <w:r>
         <w:rPr>
-          <w:color w:val="4A86E8"/>
-        </w:rPr>
-        <w:t xml:space="preserve"> we used </w:t>
+          <w:color w:val="6D9EEB"/>
+        </w:rPr>
+        <w:t xml:space="preserve"> </w:t>
+      </w:r>
+      <w:r>
+        <w:rPr>
+          <w:color w:val="4A86E8"/>
+        </w:rPr>
+        <w:t>An operating system that automatically keeps executing the jobs in a batch</w:t>
+      </w:r>
+    </w:p>
+    <w:p>
+      <w:proofErr w:type="gramStart"/>
+      <w:r>
+        <w:t>b.  Time</w:t>
+      </w:r>
+      <w:proofErr w:type="gramEnd"/>
+      <w:r>
+        <w:t xml:space="preserve"> Share </w:t>
+      </w:r>
+      <w:r>
+        <w:rPr>
+          <w:color w:val="4A86E8"/>
+        </w:rPr>
+        <w:t>An Operating System that enables many people, located at various terminals, to use a particular computer system at the same time.</w:t>
+      </w:r>
+    </w:p>
+    <w:p>
+      <w:r>
+        <w:t xml:space="preserve">c.  Real Time </w:t>
+      </w:r>
+      <w:r>
+        <w:rPr>
+          <w:color w:val="4A86E8"/>
+        </w:rPr>
+        <w:t>The level of its consistency concerning the amount of time it takes to accept and complete and application’s task.</w:t>
+      </w:r>
+    </w:p>
+    <w:p>
+      <w:proofErr w:type="gramStart"/>
+      <w:r>
+        <w:t>d.  Distributed</w:t>
+      </w:r>
+      <w:proofErr w:type="gramEnd"/>
+      <w:r>
+        <w:t xml:space="preserve"> </w:t>
+      </w:r>
+      <w:r>
+        <w:rPr>
+          <w:color w:val="4A86E8"/>
+        </w:rPr>
+        <w:t>An operating system that uses physically separated computational nodes that hold a specific software subset of the complete OS.</w:t>
+      </w:r>
+    </w:p>
+    <w:p>
+      <w:pPr>
+        <w:rPr>
+          <w:color w:val="FF0000"/>
+        </w:rPr>
+      </w:pPr>
+      <w:proofErr w:type="gramStart"/>
+      <w:r>
+        <w:t>e.  Handheld</w:t>
+      </w:r>
+      <w:proofErr w:type="gramEnd"/>
+      <w:r>
+        <w:t xml:space="preserve"> </w:t>
+      </w:r>
+      <w:r>
+        <w:rPr>
+          <w:color w:val="4A86E8"/>
+        </w:rPr>
+        <w:t>A specially designed operating system for mobile/handheld devices that can function in touchscreen environments.</w:t>
+      </w:r>
+      <w:r>
+        <w:rPr>
+          <w:color w:val="FF0000"/>
+        </w:rPr>
+        <w:t xml:space="preserve"> Focuses on preserving battery power.</w:t>
+      </w:r>
+    </w:p>
+    <w:p>
+      <w:proofErr w:type="gramStart"/>
+      <w:r>
+        <w:t>f.  Embedded</w:t>
+      </w:r>
+      <w:proofErr w:type="gramEnd"/>
+      <w:r>
+        <w:t xml:space="preserve"> </w:t>
+      </w:r>
+      <w:r>
+        <w:rPr>
+          <w:color w:val="4A86E8"/>
+        </w:rPr>
+        <w:t>An operating system that is compact, efficient, and reliable operating systems.</w:t>
+      </w:r>
+    </w:p>
+    <w:p>
+      <w:r>
+        <w:t>4.  What is the difference between a Java Exception and a Java Error?</w:t>
+      </w:r>
+    </w:p>
+    <w:p>
+      <w:pPr>
+        <w:rPr>
+          <w:color w:val="FF0000"/>
+        </w:rPr>
+      </w:pPr>
+      <w:r>
+        <w:rPr>
+          <w:color w:val="4A86E8"/>
+        </w:rPr>
+        <w:t xml:space="preserve">According to java concept of the day “Recovering from </w:t>
+      </w:r>
+      <w:r>
+        <w:rPr>
+          <w:b/>
+          <w:color w:val="4A86E8"/>
+        </w:rPr>
+        <w:t>Error</w:t>
+      </w:r>
+      <w:r>
+        <w:rPr>
+          <w:color w:val="4A86E8"/>
+        </w:rPr>
+        <w:t xml:space="preserve"> is not possible. The only solution to errors is to terminate the execution. Where as you can recover from </w:t>
+      </w:r>
+      <w:r>
+        <w:rPr>
+          <w:b/>
+          <w:color w:val="4A86E8"/>
+        </w:rPr>
+        <w:t>Exception</w:t>
+      </w:r>
+      <w:r>
+        <w:rPr>
+          <w:color w:val="4A86E8"/>
+        </w:rPr>
+        <w:t xml:space="preserve"> by using either try-catch blocks or throwing exception back to caller.”</w:t>
+      </w:r>
+      <w:r>
+        <w:rPr>
+          <w:color w:val="FF0000"/>
+        </w:rPr>
+        <w:t xml:space="preserve"> You can recover from Error by </w:t>
       </w:r>
       <w:proofErr w:type="spellStart"/>
       <w:r>
         <w:rPr>
-          <w:color w:val="4A86E8"/>
-        </w:rPr>
-        <w:t>Character.toUpperCase</w:t>
+          <w:color w:val="FF0000"/>
+        </w:rPr>
+        <w:t>catchin</w:t>
       </w:r>
       <w:proofErr w:type="spellEnd"/>
       <w:r>
         <w:rPr>
-          <w:color w:val="4A86E8"/>
-        </w:rPr>
-        <w:t xml:space="preserve"> to always capitalize the first character of the string input.</w:t>
-      </w:r>
-    </w:p>
-    <w:p>
-      <w:r>
-        <w:t>2.  Most operating systems use doubly linked lists instead of singly linked lists. Why do you suppose that this is the c</w:t>
-      </w:r>
-      <w:r>
-        <w:t>ase?</w:t>
-      </w:r>
-    </w:p>
-    <w:p>
-      <w:r>
-        <w:rPr>
-          <w:color w:val="4A86E8"/>
-        </w:rPr>
-        <w:t>Doubly linked list offers easy implementation of many operations, whereas singly linked list requires more info for the same operation. And with Operating Systems requiring less information is optimal.</w:t>
-      </w:r>
-    </w:p>
-    <w:p>
-      <w:r>
-        <w:t>3.  Define a primary characteristic of each of th</w:t>
-      </w:r>
-      <w:r>
-        <w:t>e following categories of operating systems.</w:t>
-      </w:r>
-    </w:p>
-    <w:p>
-      <w:r>
-        <w:t>a.  Batch</w:t>
-      </w:r>
-      <w:r>
-        <w:rPr>
-          <w:color w:val="6D9EEB"/>
+          <w:color w:val="FF0000"/>
         </w:rPr>
         <w:t xml:space="preserve"> </w:t>
       </w:r>
-      <w:proofErr w:type="gramStart"/>
-      <w:r>
-        <w:rPr>
-          <w:color w:val="4A86E8"/>
-        </w:rPr>
-        <w:t>An</w:t>
-      </w:r>
-      <w:proofErr w:type="gramEnd"/>
-      <w:r>
-        <w:rPr>
-          <w:color w:val="4A86E8"/>
-        </w:rPr>
-        <w:t xml:space="preserve"> operating system that automatically keeps executing the jobs in a batch</w:t>
-      </w:r>
-    </w:p>
-    <w:p>
-      <w:r>
-        <w:t xml:space="preserve">b.  Time Share </w:t>
-      </w:r>
-      <w:proofErr w:type="gramStart"/>
-      <w:r>
-        <w:rPr>
-          <w:color w:val="4A86E8"/>
-        </w:rPr>
-        <w:t>An</w:t>
-      </w:r>
-      <w:proofErr w:type="gramEnd"/>
-      <w:r>
-        <w:rPr>
-          <w:color w:val="4A86E8"/>
-        </w:rPr>
-        <w:t xml:space="preserve"> Operating System that enables many people, located at various terminals, to use a particular computer system</w:t>
-      </w:r>
-      <w:r>
-        <w:rPr>
-          <w:color w:val="4A86E8"/>
-        </w:rPr>
-        <w:t xml:space="preserve"> at the same time.</w:t>
-      </w:r>
-    </w:p>
-    <w:p>
-      <w:r>
-        <w:t xml:space="preserve">c.  Real Time </w:t>
-      </w:r>
-      <w:r>
-        <w:rPr>
-          <w:color w:val="4A86E8"/>
-        </w:rPr>
-        <w:t>The level of its consistency concerning the amount of time it takes to accept and complete and application’s task.</w:t>
-      </w:r>
-    </w:p>
-    <w:p>
-      <w:r>
-        <w:t xml:space="preserve">d.  Distributed </w:t>
-      </w:r>
-      <w:proofErr w:type="gramStart"/>
-      <w:r>
-        <w:rPr>
-          <w:color w:val="4A86E8"/>
-        </w:rPr>
-        <w:t>An</w:t>
-      </w:r>
-      <w:proofErr w:type="gramEnd"/>
-      <w:r>
-        <w:rPr>
-          <w:color w:val="4A86E8"/>
-        </w:rPr>
-        <w:t xml:space="preserve"> operating system that uses physically separated computational nodes that hold a specific </w:t>
-      </w:r>
-      <w:r>
-        <w:rPr>
-          <w:color w:val="4A86E8"/>
-        </w:rPr>
-        <w:t>software subset of the complete OS.</w:t>
-      </w:r>
-    </w:p>
-    <w:p>
-      <w:r>
-        <w:t xml:space="preserve">e.  Handheld </w:t>
-      </w:r>
-      <w:r>
-        <w:rPr>
-          <w:color w:val="4A86E8"/>
-        </w:rPr>
-        <w:t>A specially designed operating system for mobile/handheld devices that can function in touchscreen environments.</w:t>
-      </w:r>
-    </w:p>
-    <w:p>
-      <w:r>
-        <w:t xml:space="preserve">f.  Embedded </w:t>
-      </w:r>
-      <w:proofErr w:type="gramStart"/>
-      <w:r>
-        <w:rPr>
-          <w:color w:val="4A86E8"/>
-        </w:rPr>
-        <w:t>An</w:t>
-      </w:r>
-      <w:proofErr w:type="gramEnd"/>
-      <w:r>
-        <w:rPr>
-          <w:color w:val="4A86E8"/>
-        </w:rPr>
-        <w:t xml:space="preserve"> operating system that is compact, efficient, and reliable operating systems.</w:t>
-      </w:r>
-    </w:p>
-    <w:p>
-      <w:r>
-        <w:t>4</w:t>
-      </w:r>
-      <w:r>
-        <w:t>.  What is the difference between a Java Exception and a Java Error?</w:t>
-      </w:r>
-    </w:p>
-    <w:p>
-      <w:r>
-        <w:rPr>
-          <w:color w:val="4A86E8"/>
-        </w:rPr>
-        <w:t xml:space="preserve">According to java concept of the day “Recovering from </w:t>
-      </w:r>
-      <w:r>
-        <w:rPr>
-          <w:b/>
-          <w:color w:val="4A86E8"/>
-        </w:rPr>
-        <w:t>Error</w:t>
-      </w:r>
-      <w:r>
-        <w:rPr>
-          <w:color w:val="4A86E8"/>
-        </w:rPr>
-        <w:t xml:space="preserve"> is not possible. The only solution to errors is to terminate the execution. Where as you can recover from </w:t>
-      </w:r>
-      <w:r>
-        <w:rPr>
-          <w:b/>
-          <w:color w:val="4A86E8"/>
-        </w:rPr>
-        <w:t>Exception</w:t>
-      </w:r>
-      <w:r>
-        <w:rPr>
-          <w:color w:val="4A86E8"/>
-        </w:rPr>
-        <w:t xml:space="preserve"> by using either try-catch blocks or throwing exception back to caller.”</w:t>
+      <w:proofErr w:type="spellStart"/>
+      <w:r>
+        <w:rPr>
+          <w:color w:val="FF0000"/>
+        </w:rPr>
+        <w:t>throwable</w:t>
+      </w:r>
+      <w:proofErr w:type="spellEnd"/>
+      <w:r>
+        <w:rPr>
+          <w:color w:val="FF0000"/>
+        </w:rPr>
+        <w:t xml:space="preserve">. Sometimes you can recover. For example, force an immediate garbage collection after </w:t>
+      </w:r>
+      <w:proofErr w:type="spellStart"/>
+      <w:r>
+        <w:rPr>
+          <w:color w:val="FF0000"/>
+        </w:rPr>
+        <w:t>OutOfMemoryError</w:t>
+      </w:r>
+      <w:proofErr w:type="spellEnd"/>
+      <w:r>
+        <w:rPr>
+          <w:color w:val="FF0000"/>
+        </w:rPr>
+        <w:t>.</w:t>
       </w:r>
     </w:p>
     <w:p>
@@ -424,14 +568,7 @@
         <w:rPr>
           <w:color w:val="4A86E8"/>
         </w:rPr>
-        <w:lastRenderedPageBreak/>
-        <w:t xml:space="preserve">In this lab we added processes to a list, removed processes from a list, also changed the priority of </w:t>
-      </w:r>
-      <w:r>
-        <w:rPr>
-          <w:color w:val="4A86E8"/>
-        </w:rPr>
-        <w:t>processes in a list.</w:t>
+        <w:t>In this lab we added processes to a list, removed processes from a list, also changed the priority of processes in a list.</w:t>
       </w:r>
     </w:p>
     <w:p>
@@ -444,13 +581,7 @@
         <w:rPr>
           <w:color w:val="4A86E8"/>
         </w:rPr>
-        <w:t>The command interpreters are separate from the kernel so that the OS doesn’t have to kno</w:t>
-      </w:r>
-      <w:r>
-        <w:rPr>
-          <w:color w:val="4A86E8"/>
-        </w:rPr>
-        <w:t>w anything about the commands.</w:t>
+        <w:t>The command interpreters are separate from the kernel so that the OS doesn’t have to know anything about the commands.</w:t>
       </w:r>
     </w:p>
     <w:p>
@@ -466,10 +597,7 @@
     </w:p>
     <w:p>
       <w:r>
-        <w:t>8.  How did we use polymorphism in this proj</w:t>
-      </w:r>
-      <w:r>
-        <w:t>ect?</w:t>
+        <w:t>8.  How did we use polymorphism in this project?</w:t>
       </w:r>
     </w:p>
     <w:p>
@@ -492,7 +620,7 @@
 </file>
 
 <file path=word/numbering.xml><?xml version="1.0" encoding="utf-8"?>
-<w:numbering xmlns:wpc="http://schemas.microsoft.com/office/word/2010/wordprocessingCanvas" xmlns:cx="http://schemas.microsoft.com/office/drawing/2014/chartex" xmlns:cx1="http://schemas.microsoft.com/office/drawing/2015/9/8/chartex" xmlns:cx2="http://schemas.microsoft.com/office/drawing/2015/10/21/chartex" xmlns:mc="http://schemas.openxmlformats.org/markup-compatibility/2006" xmlns:o="urn:schemas-microsoft-com:office:office" xmlns:r="http://schemas.openxmlformats.org/officeDocument/2006/relationships" xmlns:m="http://schemas.openxmlformats.org/officeDocument/2006/math" xmlns:v="urn:schemas-microsoft-com:vml" xmlns:wp14="http://schemas.microsoft.com/office/word/2010/wordprocessingDrawing" xmlns:wp="http://schemas.openxmlformats.org/drawingml/2006/wordprocessingDrawing" xmlns:w10="urn:schemas-microsoft-com:office:word" xmlns:w="http://schemas.openxmlformats.org/wordprocessingml/2006/main" xmlns:w14="http://schemas.microsoft.com/office/word/2010/wordml" xmlns:w15="http://schemas.microsoft.com/office/word/2012/wordml" xmlns:w16se="http://schemas.microsoft.com/office/word/2015/wordml/symex" xmlns:wpg="http://schemas.microsoft.com/office/word/2010/wordprocessingGroup" xmlns:wpi="http://schemas.microsoft.com/office/word/2010/wordprocessingInk" xmlns:wne="http://schemas.microsoft.com/office/word/2006/wordml" xmlns:wps="http://schemas.microsoft.com/office/word/2010/wordprocessingShape" mc:Ignorable="w14 w15 w16se wp14">
+<w:numbering xmlns:wpc="http://schemas.microsoft.com/office/word/2010/wordprocessingCanvas" xmlns:mc="http://schemas.openxmlformats.org/markup-compatibility/2006" xmlns:o="urn:schemas-microsoft-com:office:office" xmlns:r="http://schemas.openxmlformats.org/officeDocument/2006/relationships" xmlns:m="http://schemas.openxmlformats.org/officeDocument/2006/math" xmlns:v="urn:schemas-microsoft-com:vml" xmlns:wp14="http://schemas.microsoft.com/office/word/2010/wordprocessingDrawing" xmlns:wp="http://schemas.openxmlformats.org/drawingml/2006/wordprocessingDrawing" xmlns:w10="urn:schemas-microsoft-com:office:word" xmlns:w="http://schemas.openxmlformats.org/wordprocessingml/2006/main" xmlns:w14="http://schemas.microsoft.com/office/word/2010/wordml" xmlns:w15="http://schemas.microsoft.com/office/word/2012/wordml" xmlns:wpg="http://schemas.microsoft.com/office/word/2010/wordprocessingGroup" xmlns:wpi="http://schemas.microsoft.com/office/word/2010/wordprocessingInk" xmlns:wne="http://schemas.microsoft.com/office/word/2006/wordml" xmlns:wps="http://schemas.microsoft.com/office/word/2010/wordprocessingShape" mc:Ignorable="w14 w15 wp14">
   <w:abstractNum w:abstractNumId="0" w15:restartNumberingAfterBreak="0">
     <w:nsid w:val="02371B17"/>
     <w:multiLevelType w:val="multilevel"/>
@@ -606,14 +734,130 @@
       </w:rPr>
     </w:lvl>
   </w:abstractNum>
+  <w:abstractNum w:abstractNumId="1" w15:restartNumberingAfterBreak="0">
+    <w:nsid w:val="59D32EE9"/>
+    <w:multiLevelType w:val="hybridMultilevel"/>
+    <w:tmpl w:val="C19E728C"/>
+    <w:lvl w:ilvl="0" w:tplc="04090001">
+      <w:start w:val="1"/>
+      <w:numFmt w:val="bullet"/>
+      <w:lvlText w:val=""/>
+      <w:lvlJc w:val="left"/>
+      <w:pPr>
+        <w:ind w:left="720" w:hanging="360"/>
+      </w:pPr>
+      <w:rPr>
+        <w:rFonts w:ascii="Symbol" w:hAnsi="Symbol" w:hint="default"/>
+      </w:rPr>
+    </w:lvl>
+    <w:lvl w:ilvl="1" w:tplc="04090003" w:tentative="1">
+      <w:start w:val="1"/>
+      <w:numFmt w:val="bullet"/>
+      <w:lvlText w:val="o"/>
+      <w:lvlJc w:val="left"/>
+      <w:pPr>
+        <w:ind w:left="1440" w:hanging="360"/>
+      </w:pPr>
+      <w:rPr>
+        <w:rFonts w:ascii="Courier New" w:hAnsi="Courier New" w:cs="Courier New" w:hint="default"/>
+      </w:rPr>
+    </w:lvl>
+    <w:lvl w:ilvl="2" w:tplc="04090005" w:tentative="1">
+      <w:start w:val="1"/>
+      <w:numFmt w:val="bullet"/>
+      <w:lvlText w:val=""/>
+      <w:lvlJc w:val="left"/>
+      <w:pPr>
+        <w:ind w:left="2160" w:hanging="360"/>
+      </w:pPr>
+      <w:rPr>
+        <w:rFonts w:ascii="Wingdings" w:hAnsi="Wingdings" w:hint="default"/>
+      </w:rPr>
+    </w:lvl>
+    <w:lvl w:ilvl="3" w:tplc="04090001" w:tentative="1">
+      <w:start w:val="1"/>
+      <w:numFmt w:val="bullet"/>
+      <w:lvlText w:val=""/>
+      <w:lvlJc w:val="left"/>
+      <w:pPr>
+        <w:ind w:left="2880" w:hanging="360"/>
+      </w:pPr>
+      <w:rPr>
+        <w:rFonts w:ascii="Symbol" w:hAnsi="Symbol" w:hint="default"/>
+      </w:rPr>
+    </w:lvl>
+    <w:lvl w:ilvl="4" w:tplc="04090003" w:tentative="1">
+      <w:start w:val="1"/>
+      <w:numFmt w:val="bullet"/>
+      <w:lvlText w:val="o"/>
+      <w:lvlJc w:val="left"/>
+      <w:pPr>
+        <w:ind w:left="3600" w:hanging="360"/>
+      </w:pPr>
+      <w:rPr>
+        <w:rFonts w:ascii="Courier New" w:hAnsi="Courier New" w:cs="Courier New" w:hint="default"/>
+      </w:rPr>
+    </w:lvl>
+    <w:lvl w:ilvl="5" w:tplc="04090005" w:tentative="1">
+      <w:start w:val="1"/>
+      <w:numFmt w:val="bullet"/>
+      <w:lvlText w:val=""/>
+      <w:lvlJc w:val="left"/>
+      <w:pPr>
+        <w:ind w:left="4320" w:hanging="360"/>
+      </w:pPr>
+      <w:rPr>
+        <w:rFonts w:ascii="Wingdings" w:hAnsi="Wingdings" w:hint="default"/>
+      </w:rPr>
+    </w:lvl>
+    <w:lvl w:ilvl="6" w:tplc="04090001" w:tentative="1">
+      <w:start w:val="1"/>
+      <w:numFmt w:val="bullet"/>
+      <w:lvlText w:val=""/>
+      <w:lvlJc w:val="left"/>
+      <w:pPr>
+        <w:ind w:left="5040" w:hanging="360"/>
+      </w:pPr>
+      <w:rPr>
+        <w:rFonts w:ascii="Symbol" w:hAnsi="Symbol" w:hint="default"/>
+      </w:rPr>
+    </w:lvl>
+    <w:lvl w:ilvl="7" w:tplc="04090003" w:tentative="1">
+      <w:start w:val="1"/>
+      <w:numFmt w:val="bullet"/>
+      <w:lvlText w:val="o"/>
+      <w:lvlJc w:val="left"/>
+      <w:pPr>
+        <w:ind w:left="5760" w:hanging="360"/>
+      </w:pPr>
+      <w:rPr>
+        <w:rFonts w:ascii="Courier New" w:hAnsi="Courier New" w:cs="Courier New" w:hint="default"/>
+      </w:rPr>
+    </w:lvl>
+    <w:lvl w:ilvl="8" w:tplc="04090005" w:tentative="1">
+      <w:start w:val="1"/>
+      <w:numFmt w:val="bullet"/>
+      <w:lvlText w:val=""/>
+      <w:lvlJc w:val="left"/>
+      <w:pPr>
+        <w:ind w:left="6480" w:hanging="360"/>
+      </w:pPr>
+      <w:rPr>
+        <w:rFonts w:ascii="Wingdings" w:hAnsi="Wingdings" w:hint="default"/>
+      </w:rPr>
+    </w:lvl>
+  </w:abstractNum>
   <w:num w:numId="1">
     <w:abstractNumId w:val="0"/>
+  </w:num>
+  <w:num w:numId="2">
+    <w:abstractNumId w:val="1"/>
   </w:num>
 </w:numbering>
 </file>
 
 <file path=word/styles.xml><?xml version="1.0" encoding="utf-8"?>
-<w:styles xmlns:mc="http://schemas.openxmlformats.org/markup-compatibility/2006" xmlns:r="http://schemas.openxmlformats.org/officeDocument/2006/relationships" xmlns:w="http://schemas.openxmlformats.org/wordprocessingml/2006/main" xmlns:w14="http://schemas.microsoft.com/office/word/2010/wordml" xmlns:w15="http://schemas.microsoft.com/office/word/2012/wordml" xmlns:w16se="http://schemas.microsoft.com/office/word/2015/wordml/symex" mc:Ignorable="w14 w15 w16se">
+<w:styles xmlns:mc="http://schemas.openxmlformats.org/markup-compatibility/2006" xmlns:r="http://schemas.openxmlformats.org/officeDocument/2006/relationships" xmlns:w="http://schemas.openxmlformats.org/wordprocessingml/2006/main" xmlns:w14="http://schemas.microsoft.com/office/word/2010/wordml" xmlns:w15="http://schemas.microsoft.com/office/word/2012/wordml" mc:Ignorable="w14 w15">
   <w:docDefaults>
     <w:rPrDefault>
       <w:rPr>
@@ -630,7 +874,7 @@
       </w:pPr>
     </w:pPrDefault>
   </w:docDefaults>
-  <w:latentStyles w:defLockedState="0" w:defUIPriority="99" w:defSemiHidden="0" w:defUnhideWhenUsed="0" w:defQFormat="0" w:count="372">
+  <w:latentStyles w:defLockedState="0" w:defUIPriority="99" w:defSemiHidden="0" w:defUnhideWhenUsed="0" w:defQFormat="0" w:count="371">
     <w:lsdException w:name="Normal" w:uiPriority="0" w:qFormat="1"/>
     <w:lsdException w:name="heading 1" w:uiPriority="9" w:qFormat="1"/>
     <w:lsdException w:name="heading 2" w:semiHidden="1" w:uiPriority="9" w:unhideWhenUsed="1" w:qFormat="1"/>
@@ -1002,7 +1246,6 @@
     <w:lsdException w:name="List Table 5 Dark Accent 6" w:uiPriority="50"/>
     <w:lsdException w:name="List Table 6 Colorful Accent 6" w:uiPriority="51"/>
     <w:lsdException w:name="List Table 7 Colorful Accent 6" w:uiPriority="52"/>
-    <w:lsdException w:name="Mention" w:semiHidden="1" w:unhideWhenUsed="1"/>
   </w:latentStyles>
   <w:style w:type="paragraph" w:default="1" w:styleId="Normal">
     <w:name w:val="Normal"/>
@@ -1161,6 +1404,17 @@
       <w:sz w:val="30"/>
       <w:szCs w:val="30"/>
     </w:rPr>
+  </w:style>
+  <w:style w:type="paragraph" w:styleId="ListParagraph">
+    <w:name w:val="List Paragraph"/>
+    <w:basedOn w:val="Normal"/>
+    <w:uiPriority w:val="34"/>
+    <w:qFormat/>
+    <w:rsid w:val="001A47A2"/>
+    <w:pPr>
+      <w:ind w:left="720"/>
+      <w:contextualSpacing/>
+    </w:pPr>
   </w:style>
 </w:styles>
 </file>

</xml_diff>